<commit_message>
docs: adiciona todos os diagramas do sistema
</commit_message>
<xml_diff>
--- a/documentation/docs/documentation.docx
+++ b/documentation/docs/documentation.docx
@@ -5863,7 +5863,6 @@
           <w:szCs w:val="24"/>
         </w:rPr>
       </w:pPr>
-      <w:proofErr w:type="spellStart"/>
       <w:r>
         <w:rPr>
           <w:rFonts w:ascii="Arial" w:hAnsi="Arial" w:cs="Arial"/>
@@ -5871,9 +5870,9 @@
           <w:sz w:val="24"/>
           <w:szCs w:val="24"/>
         </w:rPr>
-        <w:t>Uvicorn</w:t>
+        <w:t xml:space="preserve">Django </w:t>
       </w:r>
-      <w:proofErr w:type="spellEnd"/>
+      <w:proofErr w:type="spellStart"/>
       <w:r>
         <w:rPr>
           <w:rFonts w:ascii="Arial" w:hAnsi="Arial" w:cs="Arial"/>
@@ -5881,9 +5880,9 @@
           <w:sz w:val="24"/>
           <w:szCs w:val="24"/>
         </w:rPr>
-        <w:t>: Um servidor ASGI (</w:t>
+        <w:t>Rest</w:t>
       </w:r>
-      <w:proofErr w:type="spellStart"/>
+      <w:proofErr w:type="spellEnd"/>
       <w:r>
         <w:rPr>
           <w:rFonts w:ascii="Arial" w:hAnsi="Arial" w:cs="Arial"/>
@@ -5891,9 +5890,8 @@
           <w:sz w:val="24"/>
           <w:szCs w:val="24"/>
         </w:rPr>
-        <w:t>Asynchronous</w:t>
+        <w:t xml:space="preserve"> Framework</w:t>
       </w:r>
-      <w:proofErr w:type="spellEnd"/>
       <w:r>
         <w:rPr>
           <w:rFonts w:ascii="Arial" w:hAnsi="Arial" w:cs="Arial"/>
@@ -5901,27 +5899,7 @@
           <w:sz w:val="24"/>
           <w:szCs w:val="24"/>
         </w:rPr>
-        <w:t xml:space="preserve"> Server Gateway Interface) leve e rápido, utilizado para executar aplicações web assíncronas em Python, como as desenvolvidas com </w:t>
-      </w:r>
-      <w:proofErr w:type="spellStart"/>
-      <w:r>
-        <w:rPr>
-          <w:rFonts w:ascii="Arial" w:hAnsi="Arial" w:cs="Arial"/>
-          <w:color w:val="000000"/>
-          <w:sz w:val="24"/>
-          <w:szCs w:val="24"/>
-        </w:rPr>
-        <w:t>FastAPI</w:t>
-      </w:r>
-      <w:proofErr w:type="spellEnd"/>
-      <w:r>
-        <w:rPr>
-          <w:rFonts w:ascii="Arial" w:hAnsi="Arial" w:cs="Arial"/>
-          <w:color w:val="000000"/>
-          <w:sz w:val="24"/>
-          <w:szCs w:val="24"/>
-        </w:rPr>
-        <w:t>.</w:t>
+        <w:t>: Um framework moderno e de alto desempenho para criação de APIs em Python, com suporte nativo a tipagem, validação automática e documentação interativa.</w:t>
       </w:r>
     </w:p>
     <w:p>
@@ -5946,7 +5924,7 @@
           <w:sz w:val="24"/>
           <w:szCs w:val="24"/>
         </w:rPr>
-        <w:t>FastAPI</w:t>
+        <w:t>SQLModel</w:t>
       </w:r>
       <w:proofErr w:type="spellEnd"/>
       <w:r>
@@ -5956,7 +5934,47 @@
           <w:sz w:val="24"/>
           <w:szCs w:val="24"/>
         </w:rPr>
-        <w:t>: Um framework moderno e de alto desempenho para criação de APIs em Python, com suporte nativo a tipagem, validação automática e documentação interativa.</w:t>
+        <w:t xml:space="preserve">: Uma biblioteca Python que combina recursos do </w:t>
+      </w:r>
+      <w:proofErr w:type="spellStart"/>
+      <w:r>
+        <w:rPr>
+          <w:rFonts w:ascii="Arial" w:hAnsi="Arial" w:cs="Arial"/>
+          <w:color w:val="000000"/>
+          <w:sz w:val="24"/>
+          <w:szCs w:val="24"/>
+        </w:rPr>
+        <w:t>SQLAlchemy</w:t>
+      </w:r>
+      <w:proofErr w:type="spellEnd"/>
+      <w:r>
+        <w:rPr>
+          <w:rFonts w:ascii="Arial" w:hAnsi="Arial" w:cs="Arial"/>
+          <w:color w:val="000000"/>
+          <w:sz w:val="24"/>
+          <w:szCs w:val="24"/>
+        </w:rPr>
+        <w:t xml:space="preserve"> e do </w:t>
+      </w:r>
+      <w:proofErr w:type="spellStart"/>
+      <w:r>
+        <w:rPr>
+          <w:rFonts w:ascii="Arial" w:hAnsi="Arial" w:cs="Arial"/>
+          <w:color w:val="000000"/>
+          <w:sz w:val="24"/>
+          <w:szCs w:val="24"/>
+        </w:rPr>
+        <w:t>Pydantic</w:t>
+      </w:r>
+      <w:proofErr w:type="spellEnd"/>
+      <w:r>
+        <w:rPr>
+          <w:rFonts w:ascii="Arial" w:hAnsi="Arial" w:cs="Arial"/>
+          <w:color w:val="000000"/>
+          <w:sz w:val="24"/>
+          <w:szCs w:val="24"/>
+        </w:rPr>
+        <w:t>, facilitando a criação de modelos de dados e a interação com bancos de dados relacionais.</w:t>
       </w:r>
     </w:p>
     <w:p>
@@ -5973,7 +5991,6 @@
           <w:szCs w:val="24"/>
         </w:rPr>
       </w:pPr>
-      <w:proofErr w:type="spellStart"/>
       <w:r>
         <w:rPr>
           <w:rFonts w:ascii="Arial" w:hAnsi="Arial" w:cs="Arial"/>
@@ -5981,57 +5998,7 @@
           <w:sz w:val="24"/>
           <w:szCs w:val="24"/>
         </w:rPr>
-        <w:t>SQLModel</w:t>
-      </w:r>
-      <w:proofErr w:type="spellEnd"/>
-      <w:r>
-        <w:rPr>
-          <w:rFonts w:ascii="Arial" w:hAnsi="Arial" w:cs="Arial"/>
-          <w:color w:val="000000"/>
-          <w:sz w:val="24"/>
-          <w:szCs w:val="24"/>
-        </w:rPr>
-        <w:t xml:space="preserve">: Uma biblioteca Python que combina recursos do </w:t>
-      </w:r>
-      <w:proofErr w:type="spellStart"/>
-      <w:r>
-        <w:rPr>
-          <w:rFonts w:ascii="Arial" w:hAnsi="Arial" w:cs="Arial"/>
-          <w:color w:val="000000"/>
-          <w:sz w:val="24"/>
-          <w:szCs w:val="24"/>
-        </w:rPr>
-        <w:t>SQLAlchemy</w:t>
-      </w:r>
-      <w:proofErr w:type="spellEnd"/>
-      <w:r>
-        <w:rPr>
-          <w:rFonts w:ascii="Arial" w:hAnsi="Arial" w:cs="Arial"/>
-          <w:color w:val="000000"/>
-          <w:sz w:val="24"/>
-          <w:szCs w:val="24"/>
-        </w:rPr>
-        <w:t xml:space="preserve"> e do </w:t>
-      </w:r>
-      <w:proofErr w:type="spellStart"/>
-      <w:r>
-        <w:rPr>
-          <w:rFonts w:ascii="Arial" w:hAnsi="Arial" w:cs="Arial"/>
-          <w:color w:val="000000"/>
-          <w:sz w:val="24"/>
-          <w:szCs w:val="24"/>
-        </w:rPr>
-        <w:t>Pydantic</w:t>
-      </w:r>
-      <w:proofErr w:type="spellEnd"/>
-      <w:r>
-        <w:rPr>
-          <w:rFonts w:ascii="Arial" w:hAnsi="Arial" w:cs="Arial"/>
-          <w:color w:val="000000"/>
-          <w:sz w:val="24"/>
-          <w:szCs w:val="24"/>
-        </w:rPr>
-        <w:t>, facilitando a criação de modelos de dados e a interação com bancos de dados relacionais.</w:t>
+        <w:t>HTML: Linguagem de marcação utilizada para estruturar o conteúdo de páginas web.</w:t>
       </w:r>
     </w:p>
     <w:p>
@@ -6055,7 +6022,7 @@
           <w:sz w:val="24"/>
           <w:szCs w:val="24"/>
         </w:rPr>
-        <w:t>HTML: Linguagem de marcação utilizada para estruturar o conteúdo de páginas web.</w:t>
+        <w:t>CSS: Linguagem de estilo usada para definir a aparência e o layout de páginas web.</w:t>
       </w:r>
     </w:p>
     <w:p>
@@ -6072,6 +6039,7 @@
           <w:szCs w:val="24"/>
         </w:rPr>
       </w:pPr>
+      <w:proofErr w:type="spellStart"/>
       <w:r>
         <w:rPr>
           <w:rFonts w:ascii="Arial" w:hAnsi="Arial" w:cs="Arial"/>
@@ -6079,8 +6047,27 @@
           <w:sz w:val="24"/>
           <w:szCs w:val="24"/>
         </w:rPr>
+        <w:t>JavaScript</w:t>
+      </w:r>
+      <w:proofErr w:type="spellEnd"/>
+      <w:r>
+        <w:rPr>
+          <w:rFonts w:ascii="Arial" w:hAnsi="Arial" w:cs="Arial"/>
+          <w:color w:val="000000"/>
+          <w:sz w:val="24"/>
+          <w:szCs w:val="24"/>
+        </w:rPr>
+        <w:t xml:space="preserve">: Linguagem de programação voltada para o </w:t>
+      </w:r>
+      <w:r>
+        <w:rPr>
+          <w:rFonts w:ascii="Arial" w:hAnsi="Arial" w:cs="Arial"/>
+          <w:color w:val="000000"/>
+          <w:sz w:val="24"/>
+          <w:szCs w:val="24"/>
+        </w:rPr>
         <w:lastRenderedPageBreak/>
-        <w:t>CSS: Linguagem de estilo usada para definir a aparência e o layout de páginas web.</w:t>
+        <w:t>desenvolvimento de interatividade e dinamicidade em páginas web.</w:t>
       </w:r>
     </w:p>
     <w:p>
@@ -6097,7 +6084,6 @@
           <w:szCs w:val="24"/>
         </w:rPr>
       </w:pPr>
-      <w:proofErr w:type="spellStart"/>
       <w:r>
         <w:rPr>
           <w:rFonts w:ascii="Arial" w:hAnsi="Arial" w:cs="Arial"/>
@@ -6105,6 +6091,16 @@
           <w:sz w:val="24"/>
           <w:szCs w:val="24"/>
         </w:rPr>
+        <w:t xml:space="preserve">Chart.js: Uma biblioteca </w:t>
+      </w:r>
+      <w:proofErr w:type="spellStart"/>
+      <w:r>
+        <w:rPr>
+          <w:rFonts w:ascii="Arial" w:hAnsi="Arial" w:cs="Arial"/>
+          <w:color w:val="000000"/>
+          <w:sz w:val="24"/>
+          <w:szCs w:val="24"/>
+        </w:rPr>
         <w:t>JavaScript</w:t>
       </w:r>
       <w:proofErr w:type="spellEnd"/>
@@ -6115,7 +6111,27 @@
           <w:sz w:val="24"/>
           <w:szCs w:val="24"/>
         </w:rPr>
-        <w:t>: Linguagem de programação voltada para o desenvolvimento de interatividade e dinamicidade em páginas web.</w:t>
+        <w:t xml:space="preserve"> que permite criar gráficos interativos e personalizáveis em páginas web utilizando o elemento &lt;</w:t>
+      </w:r>
+      <w:proofErr w:type="spellStart"/>
+      <w:r>
+        <w:rPr>
+          <w:rFonts w:ascii="Arial" w:hAnsi="Arial" w:cs="Arial"/>
+          <w:color w:val="000000"/>
+          <w:sz w:val="24"/>
+          <w:szCs w:val="24"/>
+        </w:rPr>
+        <w:t>canvas</w:t>
+      </w:r>
+      <w:proofErr w:type="spellEnd"/>
+      <w:r>
+        <w:rPr>
+          <w:rFonts w:ascii="Arial" w:hAnsi="Arial" w:cs="Arial"/>
+          <w:color w:val="000000"/>
+          <w:sz w:val="24"/>
+          <w:szCs w:val="24"/>
+        </w:rPr>
+        <w:t>&gt;.</w:t>
       </w:r>
     </w:p>
     <w:p>
@@ -6132,6 +6148,7 @@
           <w:szCs w:val="24"/>
         </w:rPr>
       </w:pPr>
+      <w:proofErr w:type="spellStart"/>
       <w:r>
         <w:rPr>
           <w:rFonts w:ascii="Arial" w:hAnsi="Arial" w:cs="Arial"/>
@@ -6139,9 +6156,9 @@
           <w:sz w:val="24"/>
           <w:szCs w:val="24"/>
         </w:rPr>
-        <w:t xml:space="preserve">Chart.js: Uma biblioteca </w:t>
+        <w:t>Bootstrap</w:t>
       </w:r>
-      <w:proofErr w:type="spellStart"/>
+      <w:proofErr w:type="spellEnd"/>
       <w:r>
         <w:rPr>
           <w:rFonts w:ascii="Arial" w:hAnsi="Arial" w:cs="Arial"/>
@@ -6149,6 +6166,36 @@
           <w:sz w:val="24"/>
           <w:szCs w:val="24"/>
         </w:rPr>
+        <w:t>: Um framework front-</w:t>
+      </w:r>
+      <w:proofErr w:type="spellStart"/>
+      <w:r>
+        <w:rPr>
+          <w:rFonts w:ascii="Arial" w:hAnsi="Arial" w:cs="Arial"/>
+          <w:color w:val="000000"/>
+          <w:sz w:val="24"/>
+          <w:szCs w:val="24"/>
+        </w:rPr>
+        <w:t>end</w:t>
+      </w:r>
+      <w:proofErr w:type="spellEnd"/>
+      <w:r>
+        <w:rPr>
+          <w:rFonts w:ascii="Arial" w:hAnsi="Arial" w:cs="Arial"/>
+          <w:color w:val="000000"/>
+          <w:sz w:val="24"/>
+          <w:szCs w:val="24"/>
+        </w:rPr>
+        <w:t xml:space="preserve"> que facilita o desenvolvimento de interfaces web responsivas e modernas, com uso de HTML, CSS e </w:t>
+      </w:r>
+      <w:proofErr w:type="spellStart"/>
+      <w:r>
+        <w:rPr>
+          <w:rFonts w:ascii="Arial" w:hAnsi="Arial" w:cs="Arial"/>
+          <w:color w:val="000000"/>
+          <w:sz w:val="24"/>
+          <w:szCs w:val="24"/>
+        </w:rPr>
         <w:t>JavaScript</w:t>
       </w:r>
       <w:proofErr w:type="spellEnd"/>
@@ -6159,27 +6206,7 @@
           <w:sz w:val="24"/>
           <w:szCs w:val="24"/>
         </w:rPr>
-        <w:t xml:space="preserve"> que permite criar gráficos interativos e personalizáveis em páginas web utilizando o elemento &lt;</w:t>
-      </w:r>
-      <w:proofErr w:type="spellStart"/>
-      <w:r>
-        <w:rPr>
-          <w:rFonts w:ascii="Arial" w:hAnsi="Arial" w:cs="Arial"/>
-          <w:color w:val="000000"/>
-          <w:sz w:val="24"/>
-          <w:szCs w:val="24"/>
-        </w:rPr>
-        <w:t>canvas</w:t>
-      </w:r>
-      <w:proofErr w:type="spellEnd"/>
-      <w:r>
-        <w:rPr>
-          <w:rFonts w:ascii="Arial" w:hAnsi="Arial" w:cs="Arial"/>
-          <w:color w:val="000000"/>
-          <w:sz w:val="24"/>
-          <w:szCs w:val="24"/>
-        </w:rPr>
-        <w:t>&gt;.</w:t>
+        <w:t>.</w:t>
       </w:r>
     </w:p>
     <w:p>
@@ -6204,7 +6231,7 @@
           <w:sz w:val="24"/>
           <w:szCs w:val="24"/>
         </w:rPr>
-        <w:t>Bootstrap</w:t>
+        <w:t>Mermaid</w:t>
       </w:r>
       <w:proofErr w:type="spellEnd"/>
       <w:r>
@@ -6214,47 +6241,7 @@
           <w:sz w:val="24"/>
           <w:szCs w:val="24"/>
         </w:rPr>
-        <w:t>: Um framework front-</w:t>
-      </w:r>
-      <w:proofErr w:type="spellStart"/>
-      <w:r>
-        <w:rPr>
-          <w:rFonts w:ascii="Arial" w:hAnsi="Arial" w:cs="Arial"/>
-          <w:color w:val="000000"/>
-          <w:sz w:val="24"/>
-          <w:szCs w:val="24"/>
-        </w:rPr>
-        <w:t>end</w:t>
-      </w:r>
-      <w:proofErr w:type="spellEnd"/>
-      <w:r>
-        <w:rPr>
-          <w:rFonts w:ascii="Arial" w:hAnsi="Arial" w:cs="Arial"/>
-          <w:color w:val="000000"/>
-          <w:sz w:val="24"/>
-          <w:szCs w:val="24"/>
-        </w:rPr>
-        <w:t xml:space="preserve"> que facilita o desenvolvimento de interfaces web responsivas e modernas, com uso de HTML, CSS e </w:t>
-      </w:r>
-      <w:proofErr w:type="spellStart"/>
-      <w:r>
-        <w:rPr>
-          <w:rFonts w:ascii="Arial" w:hAnsi="Arial" w:cs="Arial"/>
-          <w:color w:val="000000"/>
-          <w:sz w:val="24"/>
-          <w:szCs w:val="24"/>
-        </w:rPr>
-        <w:t>JavaScript</w:t>
-      </w:r>
-      <w:proofErr w:type="spellEnd"/>
-      <w:r>
-        <w:rPr>
-          <w:rFonts w:ascii="Arial" w:hAnsi="Arial" w:cs="Arial"/>
-          <w:color w:val="000000"/>
-          <w:sz w:val="24"/>
-          <w:szCs w:val="24"/>
-        </w:rPr>
-        <w:t>.</w:t>
+        <w:t>: Uma ferramenta que permite criar diagramas e gráficos a partir de texto simples, integrada a diversas plataformas de documentação e desenvolvimento.</w:t>
       </w:r>
     </w:p>
     <w:p>
@@ -6279,7 +6266,7 @@
           <w:sz w:val="24"/>
           <w:szCs w:val="24"/>
         </w:rPr>
-        <w:t>Mermaid</w:t>
+        <w:t>Git</w:t>
       </w:r>
       <w:proofErr w:type="spellEnd"/>
       <w:r>
@@ -6289,7 +6276,7 @@
           <w:sz w:val="24"/>
           <w:szCs w:val="24"/>
         </w:rPr>
-        <w:t>: Uma ferramenta que permite criar diagramas e gráficos a partir de texto simples, integrada a diversas plataformas de documentação e desenvolvimento.</w:t>
+        <w:t>: Um sistema de controle de versão distribuído, usado para gerenciar e acompanhar alterações em projetos de software.</w:t>
       </w:r>
     </w:p>
     <w:p>
@@ -6306,7 +6293,6 @@
           <w:szCs w:val="24"/>
         </w:rPr>
       </w:pPr>
-      <w:proofErr w:type="spellStart"/>
       <w:r>
         <w:rPr>
           <w:rFonts w:ascii="Arial" w:hAnsi="Arial" w:cs="Arial"/>
@@ -6314,6 +6300,16 @@
           <w:sz w:val="24"/>
           <w:szCs w:val="24"/>
         </w:rPr>
+        <w:t xml:space="preserve">l) GitHub: Uma plataforma online que hospeda repositórios </w:t>
+      </w:r>
+      <w:proofErr w:type="spellStart"/>
+      <w:r>
+        <w:rPr>
+          <w:rFonts w:ascii="Arial" w:hAnsi="Arial" w:cs="Arial"/>
+          <w:color w:val="000000"/>
+          <w:sz w:val="24"/>
+          <w:szCs w:val="24"/>
+        </w:rPr>
         <w:t>Git</w:t>
       </w:r>
       <w:proofErr w:type="spellEnd"/>
@@ -6324,7 +6320,7 @@
           <w:sz w:val="24"/>
           <w:szCs w:val="24"/>
         </w:rPr>
-        <w:t>: Um sistema de controle de versão distribuído, usado para gerenciar e acompanhar alterações em projetos de software.</w:t>
+        <w:t>, facilitando o versionamento, colaboração e publicação de projetos de software.</w:t>
       </w:r>
     </w:p>
     <w:p>
@@ -6348,27 +6344,7 @@
           <w:sz w:val="24"/>
           <w:szCs w:val="24"/>
         </w:rPr>
-        <w:t xml:space="preserve">l) GitHub: Uma plataforma online que hospeda repositórios </w:t>
-      </w:r>
-      <w:proofErr w:type="spellStart"/>
-      <w:r>
-        <w:rPr>
-          <w:rFonts w:ascii="Arial" w:hAnsi="Arial" w:cs="Arial"/>
-          <w:color w:val="000000"/>
-          <w:sz w:val="24"/>
-          <w:szCs w:val="24"/>
-        </w:rPr>
-        <w:t>Git</w:t>
-      </w:r>
-      <w:proofErr w:type="spellEnd"/>
-      <w:r>
-        <w:rPr>
-          <w:rFonts w:ascii="Arial" w:hAnsi="Arial" w:cs="Arial"/>
-          <w:color w:val="000000"/>
-          <w:sz w:val="24"/>
-          <w:szCs w:val="24"/>
-        </w:rPr>
-        <w:t>, facilitando o versionamento, colaboração e publicação de projetos de software.</w:t>
+        <w:t>Draw.io: Uma ferramenta online gratuita para criação de diagramas, fluxogramas e modelos de arquitetura de sistemas.</w:t>
       </w:r>
     </w:p>
     <w:p>
@@ -6385,6 +6361,7 @@
           <w:szCs w:val="24"/>
         </w:rPr>
       </w:pPr>
+      <w:proofErr w:type="spellStart"/>
       <w:r>
         <w:rPr>
           <w:rFonts w:ascii="Arial" w:hAnsi="Arial" w:cs="Arial"/>
@@ -6392,7 +6369,17 @@
           <w:sz w:val="24"/>
           <w:szCs w:val="24"/>
         </w:rPr>
-        <w:t>Draw.io: Uma ferramenta online gratuita para criação de diagramas, fluxogramas e modelos de arquitetura de sistemas.</w:t>
+        <w:t>BrModelo</w:t>
+      </w:r>
+      <w:proofErr w:type="spellEnd"/>
+      <w:r>
+        <w:rPr>
+          <w:rFonts w:ascii="Arial" w:hAnsi="Arial" w:cs="Arial"/>
+          <w:color w:val="000000"/>
+          <w:sz w:val="24"/>
+          <w:szCs w:val="24"/>
+        </w:rPr>
+        <w:t>: Um software utilizado para modelagem de bancos de dados, permitindo criar diagramas entidade-relacionamento (DER) e gerar scripts SQL.</w:t>
       </w:r>
     </w:p>
     <w:p>
@@ -6409,7 +6396,6 @@
           <w:szCs w:val="24"/>
         </w:rPr>
       </w:pPr>
-      <w:proofErr w:type="spellStart"/>
       <w:r>
         <w:rPr>
           <w:rFonts w:ascii="Arial" w:hAnsi="Arial" w:cs="Arial"/>
@@ -6417,9 +6403,9 @@
           <w:sz w:val="24"/>
           <w:szCs w:val="24"/>
         </w:rPr>
-        <w:t>BrModelo</w:t>
+        <w:t xml:space="preserve">Visual Studio </w:t>
       </w:r>
-      <w:proofErr w:type="spellEnd"/>
+      <w:proofErr w:type="spellStart"/>
       <w:r>
         <w:rPr>
           <w:rFonts w:ascii="Arial" w:hAnsi="Arial" w:cs="Arial"/>
@@ -6427,23 +6413,9 @@
           <w:sz w:val="24"/>
           <w:szCs w:val="24"/>
         </w:rPr>
-        <w:t>: Um software utilizado para modelagem de bancos de dados, permitindo criar diagramas entidade-relacionamento (DER) e gerar scripts SQL.</w:t>
+        <w:t>Code</w:t>
       </w:r>
-    </w:p>
-    <w:p>
-      <w:pPr>
-        <w:widowControl w:val="0"/>
-        <w:numPr>
-          <w:ilvl w:val="0"/>
-          <w:numId w:val="39"/>
-        </w:numPr>
-        <w:suppressAutoHyphens/>
-        <w:spacing w:after="0" w:line="360" w:lineRule="auto"/>
-        <w:rPr>
-          <w:sz w:val="24"/>
-          <w:szCs w:val="24"/>
-        </w:rPr>
-      </w:pPr>
+      <w:proofErr w:type="spellEnd"/>
       <w:r>
         <w:rPr>
           <w:rFonts w:ascii="Arial" w:hAnsi="Arial" w:cs="Arial"/>
@@ -6451,7 +6423,7 @@
           <w:sz w:val="24"/>
           <w:szCs w:val="24"/>
         </w:rPr>
-        <w:t xml:space="preserve">Visual Studio </w:t>
+        <w:t xml:space="preserve"> (VS </w:t>
       </w:r>
       <w:proofErr w:type="spellStart"/>
       <w:r>
@@ -6471,7 +6443,7 @@
           <w:sz w:val="24"/>
           <w:szCs w:val="24"/>
         </w:rPr>
-        <w:t xml:space="preserve"> (VS </w:t>
+        <w:t xml:space="preserve">): Um editor de código-fonte leve e poderoso desenvolvido pela Microsoft, com suporte para diversas linguagens de programação, extensões, depuração, integração com </w:t>
       </w:r>
       <w:proofErr w:type="spellStart"/>
       <w:r>
@@ -6481,7 +6453,7 @@
           <w:sz w:val="24"/>
           <w:szCs w:val="24"/>
         </w:rPr>
-        <w:t>Code</w:t>
+        <w:t>Git</w:t>
       </w:r>
       <w:proofErr w:type="spellEnd"/>
       <w:r>
@@ -6491,27 +6463,130 @@
           <w:sz w:val="24"/>
           <w:szCs w:val="24"/>
         </w:rPr>
-        <w:t xml:space="preserve">): Um editor de código-fonte leve e poderoso desenvolvido pela Microsoft, com suporte para diversas linguagens de programação, extensões, depuração, integração com </w:t>
+        <w:t xml:space="preserve"> e personalização do ambiente de desenvolvimento.</w:t>
       </w:r>
-      <w:proofErr w:type="spellStart"/>
-      <w:r>
+    </w:p>
+    <w:p>
+      <w:pPr>
+        <w:widowControl w:val="0"/>
+        <w:suppressAutoHyphens/>
+        <w:spacing w:after="0" w:line="360" w:lineRule="auto"/>
         <w:rPr>
           <w:rFonts w:ascii="Arial" w:hAnsi="Arial" w:cs="Arial"/>
           <w:color w:val="000000"/>
           <w:sz w:val="24"/>
           <w:szCs w:val="24"/>
         </w:rPr>
-        <w:t>Git</w:t>
-      </w:r>
-      <w:proofErr w:type="spellEnd"/>
-      <w:r>
+      </w:pPr>
+    </w:p>
+    <w:p>
+      <w:pPr>
+        <w:widowControl w:val="0"/>
+        <w:suppressAutoHyphens/>
+        <w:spacing w:after="0" w:line="360" w:lineRule="auto"/>
         <w:rPr>
           <w:rFonts w:ascii="Arial" w:hAnsi="Arial" w:cs="Arial"/>
           <w:color w:val="000000"/>
           <w:sz w:val="24"/>
           <w:szCs w:val="24"/>
         </w:rPr>
-        <w:t xml:space="preserve"> e personalização do ambiente de desenvolvimento.</w:t>
+      </w:pPr>
+    </w:p>
+    <w:p>
+      <w:pPr>
+        <w:rPr>
+          <w:rFonts w:ascii="Times New Roman" w:hAnsi="Times New Roman" w:cs="Times New Roman"/>
+          <w:b/>
+          <w:sz w:val="36"/>
+          <w:szCs w:val="36"/>
+        </w:rPr>
+      </w:pPr>
+    </w:p>
+    <w:p>
+      <w:pPr>
+        <w:rPr>
+          <w:rFonts w:ascii="Times New Roman" w:hAnsi="Times New Roman" w:cs="Times New Roman"/>
+          <w:b/>
+          <w:sz w:val="36"/>
+          <w:szCs w:val="36"/>
+        </w:rPr>
+      </w:pPr>
+    </w:p>
+    <w:p>
+      <w:pPr>
+        <w:rPr>
+          <w:rFonts w:ascii="Times New Roman" w:hAnsi="Times New Roman" w:cs="Times New Roman"/>
+          <w:b/>
+          <w:sz w:val="36"/>
+          <w:szCs w:val="36"/>
+        </w:rPr>
+      </w:pPr>
+    </w:p>
+    <w:p>
+      <w:pPr>
+        <w:rPr>
+          <w:rFonts w:ascii="Times New Roman" w:hAnsi="Times New Roman" w:cs="Times New Roman"/>
+          <w:b/>
+          <w:sz w:val="36"/>
+          <w:szCs w:val="36"/>
+        </w:rPr>
+      </w:pPr>
+    </w:p>
+    <w:p>
+      <w:pPr>
+        <w:rPr>
+          <w:rFonts w:ascii="Times New Roman" w:hAnsi="Times New Roman" w:cs="Times New Roman"/>
+          <w:b/>
+          <w:sz w:val="36"/>
+          <w:szCs w:val="36"/>
+        </w:rPr>
+      </w:pPr>
+      <w:r>
+        <w:rPr>
+          <w:rFonts w:ascii="Times New Roman" w:hAnsi="Times New Roman" w:cs="Times New Roman"/>
+          <w:b/>
+          <w:sz w:val="36"/>
+          <w:szCs w:val="36"/>
+        </w:rPr>
+        <w:t>10. Documentação Adicional</w:t>
+      </w:r>
+    </w:p>
+    <w:p>
+      <w:pPr>
+        <w:rPr>
+          <w:rFonts w:ascii="Times New Roman" w:hAnsi="Times New Roman" w:cs="Times New Roman"/>
+          <w:b/>
+          <w:sz w:val="36"/>
+          <w:szCs w:val="36"/>
+        </w:rPr>
+      </w:pPr>
+    </w:p>
+    <w:p>
+      <w:pPr>
+        <w:rPr>
+          <w:rFonts w:ascii="Times New Roman" w:hAnsi="Times New Roman" w:cs="Times New Roman"/>
+          <w:b/>
+          <w:sz w:val="36"/>
+          <w:szCs w:val="36"/>
+        </w:rPr>
+      </w:pPr>
+      <w:r>
+        <w:rPr>
+          <w:rFonts w:ascii="Times New Roman" w:hAnsi="Times New Roman" w:cs="Times New Roman"/>
+          <w:b/>
+          <w:sz w:val="36"/>
+          <w:szCs w:val="36"/>
+        </w:rPr>
+        <w:t xml:space="preserve">10.1. </w:t>
+      </w:r>
+      <w:r>
+        <w:rPr>
+          <w:rFonts w:ascii="Times New Roman" w:hAnsi="Times New Roman" w:cs="Times New Roman"/>
+          <w:b/>
+          <w:sz w:val="36"/>
+          <w:szCs w:val="36"/>
+        </w:rPr>
+        <w:t>Protótipo do Sistema</w:t>
       </w:r>
     </w:p>
     <w:p>
@@ -6539,132 +6614,10 @@
           <w:szCs w:val="24"/>
         </w:rPr>
       </w:pPr>
-    </w:p>
-    <w:p>
-      <w:pPr>
-        <w:rPr>
-          <w:rFonts w:ascii="Times New Roman" w:hAnsi="Times New Roman" w:cs="Times New Roman"/>
-          <w:b/>
-          <w:sz w:val="36"/>
-          <w:szCs w:val="36"/>
-        </w:rPr>
-      </w:pPr>
-    </w:p>
-    <w:p>
-      <w:pPr>
-        <w:rPr>
-          <w:rFonts w:ascii="Times New Roman" w:hAnsi="Times New Roman" w:cs="Times New Roman"/>
-          <w:b/>
-          <w:sz w:val="36"/>
-          <w:szCs w:val="36"/>
-        </w:rPr>
-      </w:pPr>
-    </w:p>
-    <w:p>
-      <w:pPr>
-        <w:rPr>
-          <w:rFonts w:ascii="Times New Roman" w:hAnsi="Times New Roman" w:cs="Times New Roman"/>
-          <w:b/>
-          <w:sz w:val="36"/>
-          <w:szCs w:val="36"/>
-        </w:rPr>
-      </w:pPr>
-    </w:p>
-    <w:p>
-      <w:pPr>
-        <w:rPr>
-          <w:rFonts w:ascii="Times New Roman" w:hAnsi="Times New Roman" w:cs="Times New Roman"/>
-          <w:b/>
-          <w:sz w:val="36"/>
-          <w:szCs w:val="36"/>
-        </w:rPr>
-      </w:pPr>
-    </w:p>
-    <w:p>
-      <w:pPr>
-        <w:rPr>
-          <w:rFonts w:ascii="Times New Roman" w:hAnsi="Times New Roman" w:cs="Times New Roman"/>
-          <w:b/>
-          <w:sz w:val="36"/>
-          <w:szCs w:val="36"/>
-        </w:rPr>
-      </w:pPr>
       <w:r>
         <w:rPr>
-          <w:rFonts w:ascii="Times New Roman" w:hAnsi="Times New Roman" w:cs="Times New Roman"/>
-          <w:b/>
-          <w:sz w:val="36"/>
-          <w:szCs w:val="36"/>
-        </w:rPr>
-        <w:t>10. Documentação Adicional</w:t>
-      </w:r>
-    </w:p>
-    <w:p>
-      <w:pPr>
-        <w:rPr>
-          <w:rFonts w:ascii="Times New Roman" w:hAnsi="Times New Roman" w:cs="Times New Roman"/>
-          <w:b/>
-          <w:sz w:val="36"/>
-          <w:szCs w:val="36"/>
-        </w:rPr>
-      </w:pPr>
-    </w:p>
-    <w:p>
-      <w:pPr>
-        <w:rPr>
-          <w:rFonts w:ascii="Times New Roman" w:hAnsi="Times New Roman" w:cs="Times New Roman"/>
-          <w:b/>
-          <w:sz w:val="36"/>
-          <w:szCs w:val="36"/>
-        </w:rPr>
-      </w:pPr>
-      <w:r>
-        <w:rPr>
-          <w:rFonts w:ascii="Times New Roman" w:hAnsi="Times New Roman" w:cs="Times New Roman"/>
-          <w:b/>
-          <w:sz w:val="36"/>
-          <w:szCs w:val="36"/>
-        </w:rPr>
-        <w:t xml:space="preserve">10.1. </w:t>
-      </w:r>
-      <w:r>
-        <w:rPr>
-          <w:rFonts w:ascii="Times New Roman" w:hAnsi="Times New Roman" w:cs="Times New Roman"/>
-          <w:b/>
-          <w:sz w:val="36"/>
-          <w:szCs w:val="36"/>
-        </w:rPr>
-        <w:t>Protótipo do Sistema</w:t>
-      </w:r>
-    </w:p>
-    <w:p>
-      <w:pPr>
-        <w:widowControl w:val="0"/>
-        <w:suppressAutoHyphens/>
-        <w:spacing w:after="0" w:line="360" w:lineRule="auto"/>
-        <w:rPr>
           <w:rFonts w:ascii="Arial" w:hAnsi="Arial" w:cs="Arial"/>
-          <w:color w:val="000000"/>
-          <w:sz w:val="24"/>
-          <w:szCs w:val="24"/>
-        </w:rPr>
-      </w:pPr>
-    </w:p>
-    <w:p>
-      <w:pPr>
-        <w:widowControl w:val="0"/>
-        <w:suppressAutoHyphens/>
-        <w:spacing w:after="0" w:line="360" w:lineRule="auto"/>
-        <w:rPr>
-          <w:rFonts w:ascii="Arial" w:hAnsi="Arial" w:cs="Arial"/>
-          <w:color w:val="000000"/>
-          <w:sz w:val="24"/>
-          <w:szCs w:val="24"/>
-        </w:rPr>
-      </w:pPr>
-      <w:r>
-        <w:rPr>
-          <w:rFonts w:ascii="Arial" w:hAnsi="Arial" w:cs="Arial"/>
+          <w:noProof/>
           <w:color w:val="000000"/>
           <w:sz w:val="24"/>
           <w:szCs w:val="24"/>
@@ -6861,18 +6814,732 @@
     </w:p>
     <w:p>
       <w:pPr>
-        <w:pStyle w:val="Ttulo3"/>
-        <w:spacing w:line="360" w:lineRule="auto"/>
-        <w:jc w:val="both"/>
-        <w:rPr>
-          <w:sz w:val="28"/>
-          <w:szCs w:val="28"/>
-        </w:rPr>
-      </w:pPr>
+        <w:widowControl w:val="0"/>
+        <w:suppressAutoHyphens/>
+        <w:spacing w:after="0" w:line="360" w:lineRule="auto"/>
+        <w:rPr>
+          <w:sz w:val="24"/>
+          <w:szCs w:val="24"/>
+        </w:rPr>
+      </w:pPr>
+    </w:p>
+    <w:p>
+      <w:pPr>
+        <w:rPr>
+          <w:rFonts w:ascii="Times New Roman" w:hAnsi="Times New Roman" w:cs="Times New Roman"/>
+          <w:b/>
+          <w:sz w:val="36"/>
+          <w:szCs w:val="36"/>
+        </w:rPr>
+      </w:pPr>
+      <w:r>
+        <w:rPr>
+          <w:rFonts w:ascii="Times New Roman" w:hAnsi="Times New Roman" w:cs="Times New Roman"/>
+          <w:b/>
+          <w:sz w:val="36"/>
+          <w:szCs w:val="36"/>
+        </w:rPr>
+        <w:t>10.3. Diagrama de Classes</w:t>
+      </w:r>
+    </w:p>
+    <w:p>
+      <w:pPr>
+        <w:rPr>
+          <w:rFonts w:ascii="Times New Roman" w:hAnsi="Times New Roman" w:cs="Times New Roman"/>
+          <w:b/>
+          <w:sz w:val="36"/>
+          <w:szCs w:val="36"/>
+        </w:rPr>
+      </w:pPr>
+    </w:p>
+    <w:p>
+      <w:pPr>
+        <w:rPr>
+          <w:rFonts w:ascii="Times New Roman" w:hAnsi="Times New Roman" w:cs="Times New Roman"/>
+          <w:b/>
+          <w:sz w:val="36"/>
+          <w:szCs w:val="36"/>
+        </w:rPr>
+      </w:pPr>
+      <w:r>
+        <w:rPr>
+          <w:rFonts w:ascii="Times New Roman" w:hAnsi="Times New Roman" w:cs="Times New Roman"/>
+          <w:b/>
+          <w:noProof/>
+          <w:sz w:val="36"/>
+          <w:szCs w:val="36"/>
+        </w:rPr>
+        <w:drawing>
+          <wp:inline distT="0" distB="0" distL="0" distR="0" wp14:anchorId="548D9110" wp14:editId="199C5213">
+            <wp:extent cx="5133975" cy="2771775"/>
+            <wp:effectExtent l="0" t="0" r="9525" b="9525"/>
+            <wp:docPr id="3" name="Imagem 3"/>
+            <wp:cNvGraphicFramePr>
+              <a:graphicFrameLocks xmlns:a="http://schemas.openxmlformats.org/drawingml/2006/main" noChangeAspect="1"/>
+            </wp:cNvGraphicFramePr>
+            <a:graphic xmlns:a="http://schemas.openxmlformats.org/drawingml/2006/main">
+              <a:graphicData uri="http://schemas.openxmlformats.org/drawingml/2006/picture">
+                <pic:pic xmlns:pic="http://schemas.openxmlformats.org/drawingml/2006/picture">
+                  <pic:nvPicPr>
+                    <pic:cNvPr id="3" name="Imagem 3"/>
+                    <pic:cNvPicPr/>
+                  </pic:nvPicPr>
+                  <pic:blipFill>
+                    <a:blip r:embed="rId10">
+                      <a:extLst>
+                        <a:ext uri="{28A0092B-C50C-407E-A947-70E740481C1C}">
+                          <a14:useLocalDpi xmlns:a14="http://schemas.microsoft.com/office/drawing/2010/main" val="0"/>
+                        </a:ext>
+                      </a:extLst>
+                    </a:blip>
+                    <a:stretch>
+                      <a:fillRect/>
+                    </a:stretch>
+                  </pic:blipFill>
+                  <pic:spPr>
+                    <a:xfrm>
+                      <a:off x="0" y="0"/>
+                      <a:ext cx="5133975" cy="2771775"/>
+                    </a:xfrm>
+                    <a:prstGeom prst="rect">
+                      <a:avLst/>
+                    </a:prstGeom>
+                  </pic:spPr>
+                </pic:pic>
+              </a:graphicData>
+            </a:graphic>
+          </wp:inline>
+        </w:drawing>
+      </w:r>
+    </w:p>
+    <w:p>
+      <w:pPr>
+        <w:rPr>
+          <w:rFonts w:ascii="Times New Roman" w:hAnsi="Times New Roman" w:cs="Times New Roman"/>
+          <w:b/>
+          <w:sz w:val="36"/>
+          <w:szCs w:val="36"/>
+        </w:rPr>
+      </w:pPr>
+    </w:p>
+    <w:p>
+      <w:pPr>
+        <w:rPr>
+          <w:rFonts w:ascii="Times New Roman" w:hAnsi="Times New Roman" w:cs="Times New Roman"/>
+          <w:b/>
+          <w:sz w:val="36"/>
+          <w:szCs w:val="36"/>
+        </w:rPr>
+      </w:pPr>
+      <w:r>
+        <w:rPr>
+          <w:rFonts w:ascii="Times New Roman" w:hAnsi="Times New Roman" w:cs="Times New Roman"/>
+          <w:b/>
+          <w:sz w:val="36"/>
+          <w:szCs w:val="36"/>
+        </w:rPr>
+        <w:t>10.4. Diagrama Lógico</w:t>
+      </w:r>
+    </w:p>
+    <w:p>
+      <w:pPr>
+        <w:rPr>
+          <w:rFonts w:ascii="Times New Roman" w:hAnsi="Times New Roman" w:cs="Times New Roman"/>
+          <w:b/>
+          <w:sz w:val="36"/>
+          <w:szCs w:val="36"/>
+        </w:rPr>
+      </w:pPr>
+    </w:p>
+    <w:p>
+      <w:pPr>
+        <w:rPr>
+          <w:rFonts w:ascii="Times New Roman" w:hAnsi="Times New Roman" w:cs="Times New Roman"/>
+          <w:b/>
+          <w:sz w:val="36"/>
+          <w:szCs w:val="36"/>
+        </w:rPr>
+      </w:pPr>
+    </w:p>
+    <w:p>
+      <w:pPr>
+        <w:rPr>
+          <w:rFonts w:ascii="Times New Roman" w:hAnsi="Times New Roman" w:cs="Times New Roman"/>
+          <w:b/>
+          <w:sz w:val="36"/>
+          <w:szCs w:val="36"/>
+        </w:rPr>
+      </w:pPr>
+      <w:r>
+        <w:rPr>
+          <w:rFonts w:ascii="Times New Roman" w:hAnsi="Times New Roman" w:cs="Times New Roman"/>
+          <w:b/>
+          <w:noProof/>
+          <w:sz w:val="36"/>
+          <w:szCs w:val="36"/>
+        </w:rPr>
+        <w:lastRenderedPageBreak/>
+        <w:drawing>
+          <wp:inline distT="0" distB="0" distL="0" distR="0" wp14:anchorId="35CBC85A" wp14:editId="6292C9F8">
+            <wp:extent cx="5400040" cy="2357755"/>
+            <wp:effectExtent l="0" t="0" r="0" b="4445"/>
+            <wp:docPr id="4" name="Imagem 4"/>
+            <wp:cNvGraphicFramePr>
+              <a:graphicFrameLocks xmlns:a="http://schemas.openxmlformats.org/drawingml/2006/main" noChangeAspect="1"/>
+            </wp:cNvGraphicFramePr>
+            <a:graphic xmlns:a="http://schemas.openxmlformats.org/drawingml/2006/main">
+              <a:graphicData uri="http://schemas.openxmlformats.org/drawingml/2006/picture">
+                <pic:pic xmlns:pic="http://schemas.openxmlformats.org/drawingml/2006/picture">
+                  <pic:nvPicPr>
+                    <pic:cNvPr id="4" name="Imagem 4"/>
+                    <pic:cNvPicPr/>
+                  </pic:nvPicPr>
+                  <pic:blipFill>
+                    <a:blip r:embed="rId11">
+                      <a:extLst>
+                        <a:ext uri="{28A0092B-C50C-407E-A947-70E740481C1C}">
+                          <a14:useLocalDpi xmlns:a14="http://schemas.microsoft.com/office/drawing/2010/main" val="0"/>
+                        </a:ext>
+                      </a:extLst>
+                    </a:blip>
+                    <a:stretch>
+                      <a:fillRect/>
+                    </a:stretch>
+                  </pic:blipFill>
+                  <pic:spPr>
+                    <a:xfrm>
+                      <a:off x="0" y="0"/>
+                      <a:ext cx="5400040" cy="2357755"/>
+                    </a:xfrm>
+                    <a:prstGeom prst="rect">
+                      <a:avLst/>
+                    </a:prstGeom>
+                  </pic:spPr>
+                </pic:pic>
+              </a:graphicData>
+            </a:graphic>
+          </wp:inline>
+        </w:drawing>
+      </w:r>
+    </w:p>
+    <w:p>
+      <w:pPr>
+        <w:rPr>
+          <w:rFonts w:ascii="Times New Roman" w:hAnsi="Times New Roman" w:cs="Times New Roman"/>
+          <w:b/>
+          <w:sz w:val="36"/>
+          <w:szCs w:val="36"/>
+        </w:rPr>
+      </w:pPr>
+    </w:p>
+    <w:p>
+      <w:pPr>
+        <w:rPr>
+          <w:rFonts w:ascii="Times New Roman" w:hAnsi="Times New Roman" w:cs="Times New Roman"/>
+          <w:b/>
+          <w:sz w:val="36"/>
+          <w:szCs w:val="36"/>
+        </w:rPr>
+      </w:pPr>
+      <w:r>
+        <w:rPr>
+          <w:rFonts w:ascii="Times New Roman" w:hAnsi="Times New Roman" w:cs="Times New Roman"/>
+          <w:b/>
+          <w:noProof/>
+          <w:sz w:val="36"/>
+          <w:szCs w:val="36"/>
+        </w:rPr>
+        <w:drawing>
+          <wp:inline distT="0" distB="0" distL="0" distR="0" wp14:anchorId="05B3D699" wp14:editId="29319E78">
+            <wp:extent cx="3448050" cy="3219450"/>
+            <wp:effectExtent l="0" t="0" r="0" b="0"/>
+            <wp:docPr id="5" name="Imagem 5"/>
+            <wp:cNvGraphicFramePr>
+              <a:graphicFrameLocks xmlns:a="http://schemas.openxmlformats.org/drawingml/2006/main" noChangeAspect="1"/>
+            </wp:cNvGraphicFramePr>
+            <a:graphic xmlns:a="http://schemas.openxmlformats.org/drawingml/2006/main">
+              <a:graphicData uri="http://schemas.openxmlformats.org/drawingml/2006/picture">
+                <pic:pic xmlns:pic="http://schemas.openxmlformats.org/drawingml/2006/picture">
+                  <pic:nvPicPr>
+                    <pic:cNvPr id="5" name="Imagem 5"/>
+                    <pic:cNvPicPr/>
+                  </pic:nvPicPr>
+                  <pic:blipFill>
+                    <a:blip r:embed="rId12">
+                      <a:extLst>
+                        <a:ext uri="{28A0092B-C50C-407E-A947-70E740481C1C}">
+                          <a14:useLocalDpi xmlns:a14="http://schemas.microsoft.com/office/drawing/2010/main" val="0"/>
+                        </a:ext>
+                      </a:extLst>
+                    </a:blip>
+                    <a:stretch>
+                      <a:fillRect/>
+                    </a:stretch>
+                  </pic:blipFill>
+                  <pic:spPr>
+                    <a:xfrm>
+                      <a:off x="0" y="0"/>
+                      <a:ext cx="3448050" cy="3219450"/>
+                    </a:xfrm>
+                    <a:prstGeom prst="rect">
+                      <a:avLst/>
+                    </a:prstGeom>
+                  </pic:spPr>
+                </pic:pic>
+              </a:graphicData>
+            </a:graphic>
+          </wp:inline>
+        </w:drawing>
+      </w:r>
+    </w:p>
+    <w:p>
+      <w:pPr>
+        <w:rPr>
+          <w:rFonts w:ascii="Times New Roman" w:hAnsi="Times New Roman" w:cs="Times New Roman"/>
+          <w:b/>
+          <w:sz w:val="36"/>
+          <w:szCs w:val="36"/>
+        </w:rPr>
+      </w:pPr>
+    </w:p>
+    <w:p>
+      <w:pPr>
+        <w:rPr>
+          <w:rFonts w:ascii="Times New Roman" w:hAnsi="Times New Roman" w:cs="Times New Roman"/>
+          <w:b/>
+          <w:sz w:val="36"/>
+          <w:szCs w:val="36"/>
+        </w:rPr>
+      </w:pPr>
+      <w:r>
+        <w:lastRenderedPageBreak/>
+        <w:drawing>
+          <wp:inline distT="0" distB="0" distL="0" distR="0" wp14:anchorId="00E93250" wp14:editId="2F49ED1F">
+            <wp:extent cx="5400040" cy="3406775"/>
+            <wp:effectExtent l="0" t="0" r="0" b="3175"/>
+            <wp:docPr id="7" name="Imagem 7"/>
+            <wp:cNvGraphicFramePr>
+              <a:graphicFrameLocks xmlns:a="http://schemas.openxmlformats.org/drawingml/2006/main" noChangeAspect="1"/>
+            </wp:cNvGraphicFramePr>
+            <a:graphic xmlns:a="http://schemas.openxmlformats.org/drawingml/2006/main">
+              <a:graphicData uri="http://schemas.openxmlformats.org/drawingml/2006/picture">
+                <pic:pic xmlns:pic="http://schemas.openxmlformats.org/drawingml/2006/picture">
+                  <pic:nvPicPr>
+                    <pic:cNvPr id="1" name=""/>
+                    <pic:cNvPicPr/>
+                  </pic:nvPicPr>
+                  <pic:blipFill>
+                    <a:blip r:embed="rId13"/>
+                    <a:stretch>
+                      <a:fillRect/>
+                    </a:stretch>
+                  </pic:blipFill>
+                  <pic:spPr>
+                    <a:xfrm>
+                      <a:off x="0" y="0"/>
+                      <a:ext cx="5400040" cy="3406775"/>
+                    </a:xfrm>
+                    <a:prstGeom prst="rect">
+                      <a:avLst/>
+                    </a:prstGeom>
+                  </pic:spPr>
+                </pic:pic>
+              </a:graphicData>
+            </a:graphic>
+          </wp:inline>
+        </w:drawing>
+      </w:r>
+    </w:p>
+    <w:p>
+      <w:pPr>
+        <w:rPr>
+          <w:rFonts w:ascii="Times New Roman" w:hAnsi="Times New Roman" w:cs="Times New Roman"/>
+          <w:b/>
+          <w:sz w:val="36"/>
+          <w:szCs w:val="36"/>
+        </w:rPr>
+      </w:pPr>
+    </w:p>
+    <w:p>
+      <w:pPr>
+        <w:rPr>
+          <w:rFonts w:ascii="Times New Roman" w:hAnsi="Times New Roman" w:cs="Times New Roman"/>
+          <w:b/>
+          <w:sz w:val="36"/>
+          <w:szCs w:val="36"/>
+        </w:rPr>
+      </w:pPr>
+      <w:r>
+        <w:rPr>
+          <w:rFonts w:ascii="Times New Roman" w:hAnsi="Times New Roman" w:cs="Times New Roman"/>
+          <w:b/>
+          <w:sz w:val="36"/>
+          <w:szCs w:val="36"/>
+        </w:rPr>
+        <w:t>10.5. Diagrama de Entidade Relacionamento</w:t>
+      </w:r>
+    </w:p>
+    <w:p>
+      <w:pPr>
+        <w:rPr>
+          <w:rFonts w:ascii="Times New Roman" w:hAnsi="Times New Roman" w:cs="Times New Roman"/>
+          <w:b/>
+          <w:sz w:val="36"/>
+          <w:szCs w:val="36"/>
+        </w:rPr>
+      </w:pPr>
+    </w:p>
+    <w:p>
+      <w:pPr>
+        <w:rPr>
+          <w:rFonts w:ascii="Times New Roman" w:hAnsi="Times New Roman" w:cs="Times New Roman"/>
+          <w:b/>
+          <w:sz w:val="36"/>
+          <w:szCs w:val="36"/>
+        </w:rPr>
+      </w:pPr>
+      <w:r>
+        <w:rPr>
+          <w:noProof/>
+        </w:rPr>
+        <w:drawing>
+          <wp:inline distT="0" distB="0" distL="0" distR="0" wp14:anchorId="73D7B16B" wp14:editId="23B95F9B">
+            <wp:extent cx="6377900" cy="2228216"/>
+            <wp:effectExtent l="0" t="0" r="4445" b="635"/>
+            <wp:docPr id="8" name="Imagem 8"/>
+            <wp:cNvGraphicFramePr>
+              <a:graphicFrameLocks xmlns:a="http://schemas.openxmlformats.org/drawingml/2006/main" noChangeAspect="1"/>
+            </wp:cNvGraphicFramePr>
+            <a:graphic xmlns:a="http://schemas.openxmlformats.org/drawingml/2006/main">
+              <a:graphicData uri="http://schemas.openxmlformats.org/drawingml/2006/picture">
+                <pic:pic xmlns:pic="http://schemas.openxmlformats.org/drawingml/2006/picture">
+                  <pic:nvPicPr>
+                    <pic:cNvPr id="1" name=""/>
+                    <pic:cNvPicPr/>
+                  </pic:nvPicPr>
+                  <pic:blipFill>
+                    <a:blip r:embed="rId14"/>
+                    <a:stretch>
+                      <a:fillRect/>
+                    </a:stretch>
+                  </pic:blipFill>
+                  <pic:spPr>
+                    <a:xfrm>
+                      <a:off x="0" y="0"/>
+                      <a:ext cx="6381590" cy="2229505"/>
+                    </a:xfrm>
+                    <a:prstGeom prst="rect">
+                      <a:avLst/>
+                    </a:prstGeom>
+                  </pic:spPr>
+                </pic:pic>
+              </a:graphicData>
+            </a:graphic>
+          </wp:inline>
+        </w:drawing>
+      </w:r>
+    </w:p>
+    <w:p>
+      <w:pPr>
+        <w:rPr>
+          <w:rFonts w:ascii="Times New Roman" w:hAnsi="Times New Roman" w:cs="Times New Roman"/>
+          <w:b/>
+          <w:sz w:val="36"/>
+          <w:szCs w:val="36"/>
+        </w:rPr>
+      </w:pPr>
+    </w:p>
+    <w:p>
+      <w:pPr>
+        <w:rPr>
+          <w:rFonts w:ascii="Times New Roman" w:hAnsi="Times New Roman" w:cs="Times New Roman"/>
+          <w:b/>
+          <w:sz w:val="36"/>
+          <w:szCs w:val="36"/>
+        </w:rPr>
+      </w:pPr>
+      <w:r>
+        <w:rPr>
+          <w:rFonts w:ascii="Times New Roman" w:hAnsi="Times New Roman" w:cs="Times New Roman"/>
+          <w:b/>
+          <w:sz w:val="36"/>
+          <w:szCs w:val="36"/>
+        </w:rPr>
+        <w:t>10.6. Diagrama de Atividades</w:t>
+      </w:r>
+    </w:p>
+    <w:p>
+      <w:pPr>
+        <w:rPr>
+          <w:rFonts w:ascii="Times New Roman" w:hAnsi="Times New Roman" w:cs="Times New Roman"/>
+          <w:b/>
+          <w:sz w:val="36"/>
+          <w:szCs w:val="36"/>
+        </w:rPr>
+      </w:pPr>
+    </w:p>
+    <w:p>
+      <w:pPr>
+        <w:rPr>
+          <w:rFonts w:ascii="Times New Roman" w:hAnsi="Times New Roman" w:cs="Times New Roman"/>
+          <w:b/>
+          <w:sz w:val="36"/>
+          <w:szCs w:val="36"/>
+        </w:rPr>
+      </w:pPr>
+      <w:r>
+        <w:rPr>
+          <w:rFonts w:ascii="Times New Roman" w:hAnsi="Times New Roman" w:cs="Times New Roman"/>
+          <w:b/>
+          <w:noProof/>
+          <w:sz w:val="36"/>
+          <w:szCs w:val="36"/>
+        </w:rPr>
+        <w:lastRenderedPageBreak/>
+        <w:drawing>
+          <wp:inline distT="0" distB="0" distL="0" distR="0" wp14:anchorId="500E29D2" wp14:editId="6C902CFB">
+            <wp:extent cx="5400040" cy="2959735"/>
+            <wp:effectExtent l="0" t="0" r="0" b="0"/>
+            <wp:docPr id="9" name="Imagem 9"/>
+            <wp:cNvGraphicFramePr>
+              <a:graphicFrameLocks xmlns:a="http://schemas.openxmlformats.org/drawingml/2006/main" noChangeAspect="1"/>
+            </wp:cNvGraphicFramePr>
+            <a:graphic xmlns:a="http://schemas.openxmlformats.org/drawingml/2006/main">
+              <a:graphicData uri="http://schemas.openxmlformats.org/drawingml/2006/picture">
+                <pic:pic xmlns:pic="http://schemas.openxmlformats.org/drawingml/2006/picture">
+                  <pic:nvPicPr>
+                    <pic:cNvPr id="9" name="Imagem 9"/>
+                    <pic:cNvPicPr/>
+                  </pic:nvPicPr>
+                  <pic:blipFill>
+                    <a:blip r:embed="rId15">
+                      <a:extLst>
+                        <a:ext uri="{28A0092B-C50C-407E-A947-70E740481C1C}">
+                          <a14:useLocalDpi xmlns:a14="http://schemas.microsoft.com/office/drawing/2010/main" val="0"/>
+                        </a:ext>
+                      </a:extLst>
+                    </a:blip>
+                    <a:stretch>
+                      <a:fillRect/>
+                    </a:stretch>
+                  </pic:blipFill>
+                  <pic:spPr>
+                    <a:xfrm>
+                      <a:off x="0" y="0"/>
+                      <a:ext cx="5400040" cy="2959735"/>
+                    </a:xfrm>
+                    <a:prstGeom prst="rect">
+                      <a:avLst/>
+                    </a:prstGeom>
+                  </pic:spPr>
+                </pic:pic>
+              </a:graphicData>
+            </a:graphic>
+          </wp:inline>
+        </w:drawing>
+      </w:r>
+    </w:p>
+    <w:p>
+      <w:pPr>
+        <w:rPr>
+          <w:rFonts w:ascii="Times New Roman" w:hAnsi="Times New Roman" w:cs="Times New Roman"/>
+          <w:b/>
+          <w:sz w:val="36"/>
+          <w:szCs w:val="36"/>
+        </w:rPr>
+      </w:pPr>
+    </w:p>
+    <w:p>
+      <w:pPr>
+        <w:rPr>
+          <w:rFonts w:ascii="Times New Roman" w:hAnsi="Times New Roman" w:cs="Times New Roman"/>
+          <w:b/>
+          <w:sz w:val="36"/>
+          <w:szCs w:val="36"/>
+        </w:rPr>
+      </w:pPr>
+      <w:r>
+        <w:rPr>
+          <w:rFonts w:ascii="Times New Roman" w:hAnsi="Times New Roman" w:cs="Times New Roman"/>
+          <w:b/>
+          <w:noProof/>
+          <w:sz w:val="36"/>
+          <w:szCs w:val="36"/>
+        </w:rPr>
+        <w:drawing>
+          <wp:inline distT="0" distB="0" distL="0" distR="0" wp14:anchorId="11198A1C" wp14:editId="3C378C26">
+            <wp:extent cx="5400040" cy="2145030"/>
+            <wp:effectExtent l="0" t="0" r="0" b="7620"/>
+            <wp:docPr id="10" name="Imagem 10"/>
+            <wp:cNvGraphicFramePr>
+              <a:graphicFrameLocks xmlns:a="http://schemas.openxmlformats.org/drawingml/2006/main" noChangeAspect="1"/>
+            </wp:cNvGraphicFramePr>
+            <a:graphic xmlns:a="http://schemas.openxmlformats.org/drawingml/2006/main">
+              <a:graphicData uri="http://schemas.openxmlformats.org/drawingml/2006/picture">
+                <pic:pic xmlns:pic="http://schemas.openxmlformats.org/drawingml/2006/picture">
+                  <pic:nvPicPr>
+                    <pic:cNvPr id="10" name="Imagem 10"/>
+                    <pic:cNvPicPr/>
+                  </pic:nvPicPr>
+                  <pic:blipFill>
+                    <a:blip r:embed="rId16">
+                      <a:extLst>
+                        <a:ext uri="{28A0092B-C50C-407E-A947-70E740481C1C}">
+                          <a14:useLocalDpi xmlns:a14="http://schemas.microsoft.com/office/drawing/2010/main" val="0"/>
+                        </a:ext>
+                      </a:extLst>
+                    </a:blip>
+                    <a:stretch>
+                      <a:fillRect/>
+                    </a:stretch>
+                  </pic:blipFill>
+                  <pic:spPr>
+                    <a:xfrm>
+                      <a:off x="0" y="0"/>
+                      <a:ext cx="5400040" cy="2145030"/>
+                    </a:xfrm>
+                    <a:prstGeom prst="rect">
+                      <a:avLst/>
+                    </a:prstGeom>
+                  </pic:spPr>
+                </pic:pic>
+              </a:graphicData>
+            </a:graphic>
+          </wp:inline>
+        </w:drawing>
+      </w:r>
+    </w:p>
+    <w:p>
+      <w:pPr>
+        <w:rPr>
+          <w:rFonts w:ascii="Times New Roman" w:hAnsi="Times New Roman" w:cs="Times New Roman"/>
+          <w:b/>
+          <w:sz w:val="36"/>
+          <w:szCs w:val="36"/>
+        </w:rPr>
+      </w:pPr>
+    </w:p>
+    <w:p>
+      <w:pPr>
+        <w:rPr>
+          <w:rFonts w:ascii="Times New Roman" w:hAnsi="Times New Roman" w:cs="Times New Roman"/>
+          <w:b/>
+          <w:sz w:val="36"/>
+          <w:szCs w:val="36"/>
+        </w:rPr>
+      </w:pPr>
+      <w:r>
+        <w:rPr>
+          <w:rFonts w:ascii="Times New Roman" w:hAnsi="Times New Roman" w:cs="Times New Roman"/>
+          <w:b/>
+          <w:noProof/>
+          <w:sz w:val="36"/>
+          <w:szCs w:val="36"/>
+        </w:rPr>
+        <w:lastRenderedPageBreak/>
+        <w:drawing>
+          <wp:inline distT="0" distB="0" distL="0" distR="0" wp14:anchorId="189DD2D2" wp14:editId="3CE8B3D2">
+            <wp:extent cx="5400040" cy="2931160"/>
+            <wp:effectExtent l="0" t="0" r="0" b="2540"/>
+            <wp:docPr id="11" name="Imagem 11"/>
+            <wp:cNvGraphicFramePr>
+              <a:graphicFrameLocks xmlns:a="http://schemas.openxmlformats.org/drawingml/2006/main" noChangeAspect="1"/>
+            </wp:cNvGraphicFramePr>
+            <a:graphic xmlns:a="http://schemas.openxmlformats.org/drawingml/2006/main">
+              <a:graphicData uri="http://schemas.openxmlformats.org/drawingml/2006/picture">
+                <pic:pic xmlns:pic="http://schemas.openxmlformats.org/drawingml/2006/picture">
+                  <pic:nvPicPr>
+                    <pic:cNvPr id="11" name="Imagem 11"/>
+                    <pic:cNvPicPr/>
+                  </pic:nvPicPr>
+                  <pic:blipFill>
+                    <a:blip r:embed="rId17">
+                      <a:extLst>
+                        <a:ext uri="{28A0092B-C50C-407E-A947-70E740481C1C}">
+                          <a14:useLocalDpi xmlns:a14="http://schemas.microsoft.com/office/drawing/2010/main" val="0"/>
+                        </a:ext>
+                      </a:extLst>
+                    </a:blip>
+                    <a:stretch>
+                      <a:fillRect/>
+                    </a:stretch>
+                  </pic:blipFill>
+                  <pic:spPr>
+                    <a:xfrm>
+                      <a:off x="0" y="0"/>
+                      <a:ext cx="5400040" cy="2931160"/>
+                    </a:xfrm>
+                    <a:prstGeom prst="rect">
+                      <a:avLst/>
+                    </a:prstGeom>
+                  </pic:spPr>
+                </pic:pic>
+              </a:graphicData>
+            </a:graphic>
+          </wp:inline>
+        </w:drawing>
+      </w:r>
+    </w:p>
+    <w:p>
+      <w:pPr>
+        <w:rPr>
+          <w:rFonts w:ascii="Times New Roman" w:hAnsi="Times New Roman" w:cs="Times New Roman"/>
+          <w:b/>
+          <w:sz w:val="36"/>
+          <w:szCs w:val="36"/>
+        </w:rPr>
+      </w:pPr>
+    </w:p>
+    <w:p>
+      <w:pPr>
+        <w:rPr>
+          <w:rFonts w:ascii="Times New Roman" w:hAnsi="Times New Roman" w:cs="Times New Roman"/>
+          <w:b/>
+          <w:sz w:val="36"/>
+          <w:szCs w:val="36"/>
+        </w:rPr>
+      </w:pPr>
+      <w:r>
+        <w:drawing>
+          <wp:inline distT="0" distB="0" distL="0" distR="0" wp14:anchorId="4FE349F5" wp14:editId="65C60855">
+            <wp:extent cx="5400040" cy="2938780"/>
+            <wp:effectExtent l="0" t="0" r="0" b="0"/>
+            <wp:docPr id="12" name="Imagem 12"/>
+            <wp:cNvGraphicFramePr>
+              <a:graphicFrameLocks xmlns:a="http://schemas.openxmlformats.org/drawingml/2006/main" noChangeAspect="1"/>
+            </wp:cNvGraphicFramePr>
+            <a:graphic xmlns:a="http://schemas.openxmlformats.org/drawingml/2006/main">
+              <a:graphicData uri="http://schemas.openxmlformats.org/drawingml/2006/picture">
+                <pic:pic xmlns:pic="http://schemas.openxmlformats.org/drawingml/2006/picture">
+                  <pic:nvPicPr>
+                    <pic:cNvPr id="1" name=""/>
+                    <pic:cNvPicPr/>
+                  </pic:nvPicPr>
+                  <pic:blipFill>
+                    <a:blip r:embed="rId18"/>
+                    <a:stretch>
+                      <a:fillRect/>
+                    </a:stretch>
+                  </pic:blipFill>
+                  <pic:spPr>
+                    <a:xfrm>
+                      <a:off x="0" y="0"/>
+                      <a:ext cx="5400040" cy="2938780"/>
+                    </a:xfrm>
+                    <a:prstGeom prst="rect">
+                      <a:avLst/>
+                    </a:prstGeom>
+                  </pic:spPr>
+                </pic:pic>
+              </a:graphicData>
+            </a:graphic>
+          </wp:inline>
+        </w:drawing>
+      </w:r>
     </w:p>
     <w:sectPr>
-      <w:footerReference w:type="default" r:id="rId10"/>
-      <w:footerReference w:type="first" r:id="rId11"/>
+      <w:footerReference w:type="default" r:id="rId19"/>
+      <w:footerReference w:type="first" r:id="rId20"/>
       <w:pgSz w:w="11906" w:h="16838"/>
       <w:pgMar w:top="1417" w:right="1701" w:bottom="1417" w:left="1701" w:header="708" w:footer="708" w:gutter="0"/>
       <w:cols w:space="708"/>
@@ -11890,6 +12557,7 @@
   <w:style w:type="character" w:default="1" w:styleId="Fontepargpadro">
     <w:name w:val="Default Paragraph Font"/>
     <w:uiPriority w:val="1"/>
+    <w:semiHidden/>
     <w:unhideWhenUsed/>
   </w:style>
   <w:style w:type="table" w:default="1" w:styleId="Tabelanormal">

</xml_diff>